<commit_message>
Better overview of repository
</commit_message>
<xml_diff>
--- a/010-Count-Characters/_notes.docx
+++ b/010-Count-Characters/_notes.docx
@@ -873,25 +873,65 @@
           <w:szCs w:val="20"/>
         </w:rPr>
       </w:pPr>
+      <w:r>
+        <w:rPr>
+          <w:rFonts w:cstheme="minorHAnsi"/>
+          <w:b/>
+          <w:sz w:val="20"/>
+          <w:szCs w:val="20"/>
+        </w:rPr>
+        <w:t>Summary</w:t>
+      </w:r>
+      <w:r>
+        <w:rPr>
+          <w:rFonts w:cstheme="minorHAnsi"/>
+          <w:sz w:val="20"/>
+          <w:szCs w:val="20"/>
+        </w:rPr>
+        <w:t xml:space="preserve">:  </w:t>
+      </w:r>
       <w:bookmarkStart w:id="0" w:name="_GoBack"/>
       <w:r>
         <w:rPr>
           <w:rFonts w:cstheme="minorHAnsi"/>
-          <w:b/>
-          <w:sz w:val="20"/>
-          <w:szCs w:val="20"/>
-        </w:rPr>
-        <w:t>Summary</w:t>
+          <w:sz w:val="20"/>
+          <w:szCs w:val="20"/>
+        </w:rPr>
+        <w:t xml:space="preserve">The “bad” characters in </w:t>
+      </w:r>
+      <w:r>
+        <w:rPr>
+          <w:rFonts w:cstheme="minorHAnsi"/>
+          <w:sz w:val="20"/>
+          <w:szCs w:val="20"/>
+        </w:rPr>
+        <w:t xml:space="preserve">some of </w:t>
+      </w:r>
+      <w:r>
+        <w:rPr>
+          <w:rFonts w:cstheme="minorHAnsi"/>
+          <w:sz w:val="20"/>
+          <w:szCs w:val="20"/>
+        </w:rPr>
+        <w:t>the file</w:t>
+      </w:r>
+      <w:r>
+        <w:rPr>
+          <w:rFonts w:cstheme="minorHAnsi"/>
+          <w:sz w:val="20"/>
+          <w:szCs w:val="20"/>
+        </w:rPr>
+        <w:t>s</w:t>
+      </w:r>
+      <w:r>
+        <w:rPr>
+          <w:rFonts w:cstheme="minorHAnsi"/>
+          <w:sz w:val="20"/>
+          <w:szCs w:val="20"/>
+        </w:rPr>
+        <w:t xml:space="preserve"> may be annoying but probably will not adversely affect most down-stream processing.</w:t>
       </w:r>
       <w:bookmarkEnd w:id="0"/>
-      <w:r>
-        <w:rPr>
-          <w:rFonts w:cstheme="minorHAnsi"/>
-          <w:sz w:val="20"/>
-          <w:szCs w:val="20"/>
-        </w:rPr>
-        <w:t>:  The “bad” characters in the file may be annoying but probably will not adversely affect most down-stream processing.</w:t>
-      </w:r>
     </w:p>
     <w:sectPr>
       <w:pgSz w:w="12240" w:h="15840"/>
@@ -1421,6 +1461,7 @@
   <w:style w:type="character" w:default="1" w:styleId="DefaultParagraphFont">
     <w:name w:val="Default Paragraph Font"/>
     <w:uiPriority w:val="1"/>
+    <w:semiHidden/>
     <w:unhideWhenUsed/>
   </w:style>
   <w:style w:type="table" w:default="1" w:styleId="TableNormal">

</xml_diff>